<commit_message>
August 2018 ERAS Data Brief
</commit_message>
<xml_diff>
--- a/03_reports/template.docx
+++ b/03_reports/template.docx
@@ -8,19 +8,14 @@
         <w:pStyle w:val="Title"/>
       </w:pPr>
       <w:r>
-        <w:t>AY 2019 Nephrology Match—Preliminary</w:t>
-      </w:r>
-      <w:bookmarkStart w:id="0" w:name="_GoBack"/>
-      <w:bookmarkEnd w:id="0"/>
-      <w:r>
-        <w:t xml:space="preserve"> Results</w:t>
+        <w:t>AY 2019 Nephrology Match—Preliminary Results</w:t>
       </w:r>
     </w:p>
     <w:p>
       <w:pPr>
         <w:pStyle w:val="Heading2"/>
       </w:pPr>
-      <w:bookmarkStart w:id="1" w:name="asn-data-brief-november-28-2018"/>
+      <w:bookmarkStart w:id="0" w:name="asn-data-brief-november-28-2018"/>
       <w:r>
         <w:t xml:space="preserve">ASN </w:t>
       </w:r>
@@ -33,13 +28,13 @@
       <w:r>
         <w:t xml:space="preserve"> November 28, 2018</w:t>
       </w:r>
-      <w:bookmarkEnd w:id="1"/>
+      <w:bookmarkEnd w:id="0"/>
     </w:p>
     <w:p>
       <w:pPr>
         <w:pStyle w:val="Heading3"/>
       </w:pPr>
-      <w:bookmarkStart w:id="2" w:name="kurtis-pivert-asn-data-science-officer"/>
+      <w:bookmarkStart w:id="1" w:name="kurtis-pivert-asn-data-science-officer"/>
       <w:r>
         <w:t xml:space="preserve">Kurtis Pivert </w:t>
       </w:r>
@@ -49,15 +44,25 @@
         </w:rPr>
         <w:t>ASN Data Science Officer</w:t>
       </w:r>
+      <w:bookmarkEnd w:id="1"/>
+    </w:p>
+    <w:p>
+      <w:pPr>
+        <w:pStyle w:val="Heading3"/>
+      </w:pPr>
+      <w:bookmarkStart w:id="2" w:name="contents"/>
+      <w:r>
+        <w:t>Contents</w:t>
+      </w:r>
       <w:bookmarkEnd w:id="2"/>
     </w:p>
     <w:p>
       <w:pPr>
         <w:pStyle w:val="Heading3"/>
       </w:pPr>
-      <w:bookmarkStart w:id="3" w:name="contents"/>
-      <w:r>
-        <w:t>Contents</w:t>
+      <w:bookmarkStart w:id="3" w:name="i.-moving-in-two-directions"/>
+      <w:r>
+        <w:t>I. Moving in Two Directions</w:t>
       </w:r>
       <w:bookmarkEnd w:id="3"/>
     </w:p>
@@ -65,41 +70,31 @@
       <w:pPr>
         <w:pStyle w:val="Heading3"/>
       </w:pPr>
-      <w:bookmarkStart w:id="4" w:name="i.-moving-in-two-directions"/>
+      <w:bookmarkStart w:id="4" w:name="ii.-eras-application-data-a-look-at-the-"/>
+      <w:r>
+        <w:t>II. ERAS Application Data: A Look at the Candidates</w:t>
+      </w:r>
+      <w:bookmarkEnd w:id="4"/>
+    </w:p>
+    <w:p>
+      <w:pPr>
+        <w:pStyle w:val="Heading3"/>
+      </w:pPr>
+      <w:bookmarkStart w:id="5" w:name="iii.-the-match-in-context"/>
+      <w:r>
+        <w:t>III. The Match in Context</w:t>
+      </w:r>
+      <w:bookmarkEnd w:id="5"/>
+    </w:p>
+    <w:p>
+      <w:pPr>
+        <w:pStyle w:val="Heading2"/>
+      </w:pPr>
+      <w:bookmarkStart w:id="6" w:name="i.-moving-in-two-directions-1"/>
       <w:r>
         <w:t>I. Moving in Two Directions</w:t>
       </w:r>
-      <w:bookmarkEnd w:id="4"/>
-    </w:p>
-    <w:p>
-      <w:pPr>
-        <w:pStyle w:val="Heading3"/>
-      </w:pPr>
-      <w:bookmarkStart w:id="5" w:name="ii.-eras-application-data-a-look-at-the-"/>
-      <w:r>
-        <w:t>II. ERAS Application Data: A Look at the Candidates</w:t>
-      </w:r>
-      <w:bookmarkEnd w:id="5"/>
-    </w:p>
-    <w:p>
-      <w:pPr>
-        <w:pStyle w:val="Heading3"/>
-      </w:pPr>
-      <w:bookmarkStart w:id="6" w:name="iii.-the-match-in-context"/>
-      <w:r>
-        <w:t>III. The Match in Context</w:t>
-      </w:r>
       <w:bookmarkEnd w:id="6"/>
-    </w:p>
-    <w:p>
-      <w:pPr>
-        <w:pStyle w:val="Heading2"/>
-      </w:pPr>
-      <w:bookmarkStart w:id="7" w:name="i.-moving-in-two-directions-1"/>
-      <w:r>
-        <w:t>I. Moving in Two Directions</w:t>
-      </w:r>
-      <w:bookmarkEnd w:id="7"/>
     </w:p>
     <w:p>
       <w:pPr>
@@ -117,11 +112,11 @@
       <w:pPr>
         <w:pStyle w:val="Heading1"/>
       </w:pPr>
-      <w:bookmarkStart w:id="8" w:name="ay-2019turning-of-the-tide"/>
+      <w:bookmarkStart w:id="7" w:name="ay-2019turning-of-the-tide"/>
       <w:r>
         <w:t>AY 2019—Turning of the Tide?</w:t>
       </w:r>
-      <w:bookmarkEnd w:id="8"/>
+      <w:bookmarkEnd w:id="7"/>
     </w:p>
     <w:p>
       <w:pPr>
@@ -146,11 +141,11 @@
       <w:pPr>
         <w:pStyle w:val="Heading3"/>
       </w:pPr>
-      <w:bookmarkStart w:id="9" w:name="total-candidates-in-july-are-up"/>
+      <w:bookmarkStart w:id="8" w:name="total-candidates-in-july-are-up"/>
       <w:r>
         <w:t>Total candidates in July are up …</w:t>
       </w:r>
-      <w:bookmarkEnd w:id="9"/>
+      <w:bookmarkEnd w:id="8"/>
     </w:p>
     <w:p>
       <w:pPr>
@@ -216,7 +211,7 @@
       <w:pPr>
         <w:pStyle w:val="Heading5"/>
       </w:pPr>
-      <w:bookmarkStart w:id="10" w:name="source-eras-20142018."/>
+      <w:bookmarkStart w:id="9" w:name="source-eras-20142018."/>
       <w:r>
         <w:rPr>
           <w:b/>
@@ -226,17 +221,17 @@
       <w:r>
         <w:t>: ERAS, 2014–2018.</w:t>
       </w:r>
+      <w:bookmarkEnd w:id="9"/>
+    </w:p>
+    <w:p>
+      <w:pPr>
+        <w:pStyle w:val="Heading3"/>
+      </w:pPr>
+      <w:bookmarkStart w:id="10" w:name="and-candidate-trends-are-reversing."/>
+      <w:r>
+        <w:t>… and candidate trends are reversing.</w:t>
+      </w:r>
       <w:bookmarkEnd w:id="10"/>
-    </w:p>
-    <w:p>
-      <w:pPr>
-        <w:pStyle w:val="Heading3"/>
-      </w:pPr>
-      <w:bookmarkStart w:id="11" w:name="and-candidate-trends-are-reversing."/>
-      <w:r>
-        <w:t>… and candidate trends are reversing.</w:t>
-      </w:r>
-      <w:bookmarkEnd w:id="11"/>
     </w:p>
     <w:p>
       <w:pPr>
@@ -301,7 +296,7 @@
       <w:pPr>
         <w:pStyle w:val="Heading5"/>
       </w:pPr>
-      <w:bookmarkStart w:id="12" w:name="source-eras-20142018.-1"/>
+      <w:bookmarkStart w:id="11" w:name="source-eras-20142018.-1"/>
       <w:r>
         <w:rPr>
           <w:b/>
@@ -312,17 +307,17 @@
       <w:r>
         <w:t>: ERAS, 2014–2018.</w:t>
       </w:r>
+      <w:bookmarkEnd w:id="11"/>
+    </w:p>
+    <w:p>
+      <w:pPr>
+        <w:pStyle w:val="Heading3"/>
+      </w:pPr>
+      <w:bookmarkStart w:id="12" w:name="applications-to-nephrology-fellowships-a"/>
+      <w:r>
+        <w:t>Applications to nephrology fellowships are up slightly …</w:t>
+      </w:r>
       <w:bookmarkEnd w:id="12"/>
-    </w:p>
-    <w:p>
-      <w:pPr>
-        <w:pStyle w:val="Heading3"/>
-      </w:pPr>
-      <w:bookmarkStart w:id="13" w:name="applications-to-nephrology-fellowships-a"/>
-      <w:r>
-        <w:t>Applications to nephrology fellowships are up slightly …</w:t>
-      </w:r>
-      <w:bookmarkEnd w:id="13"/>
     </w:p>
     <w:p>
       <w:pPr>
@@ -387,7 +382,7 @@
       <w:pPr>
         <w:pStyle w:val="Heading5"/>
       </w:pPr>
-      <w:bookmarkStart w:id="14" w:name="source-eras-20142018.-2"/>
+      <w:bookmarkStart w:id="13" w:name="source-eras-20142018.-2"/>
       <w:r>
         <w:rPr>
           <w:b/>
@@ -397,17 +392,17 @@
       <w:r>
         <w:t>: ERAS, 2014–2018.</w:t>
       </w:r>
+      <w:bookmarkEnd w:id="13"/>
+    </w:p>
+    <w:p>
+      <w:pPr>
+        <w:pStyle w:val="Heading3"/>
+      </w:pPr>
+      <w:bookmarkStart w:id="14" w:name="and-growing-slowly-year-over-year."/>
+      <w:r>
+        <w:t>… and growing slowly year over year.</w:t>
+      </w:r>
       <w:bookmarkEnd w:id="14"/>
-    </w:p>
-    <w:p>
-      <w:pPr>
-        <w:pStyle w:val="Heading3"/>
-      </w:pPr>
-      <w:bookmarkStart w:id="15" w:name="and-growing-slowly-year-over-year."/>
-      <w:r>
-        <w:t>… and growing slowly year over year.</w:t>
-      </w:r>
-      <w:bookmarkEnd w:id="15"/>
     </w:p>
     <w:p>
       <w:pPr>
@@ -473,7 +468,7 @@
       <w:pPr>
         <w:pStyle w:val="Heading5"/>
       </w:pPr>
-      <w:bookmarkStart w:id="16" w:name="source-eras-20142018.-3"/>
+      <w:bookmarkStart w:id="15" w:name="source-eras-20142018.-3"/>
       <w:r>
         <w:rPr>
           <w:b/>
@@ -483,17 +478,17 @@
       <w:r>
         <w:t>: ERAS, 2014–2018.</w:t>
       </w:r>
+      <w:bookmarkEnd w:id="15"/>
+    </w:p>
+    <w:p>
+      <w:pPr>
+        <w:pStyle w:val="Heading3"/>
+      </w:pPr>
+      <w:bookmarkStart w:id="16" w:name="img-candidates-are-back"/>
+      <w:r>
+        <w:t>IMG candidates are back …</w:t>
+      </w:r>
       <w:bookmarkEnd w:id="16"/>
-    </w:p>
-    <w:p>
-      <w:pPr>
-        <w:pStyle w:val="Heading3"/>
-      </w:pPr>
-      <w:bookmarkStart w:id="17" w:name="img-candidates-are-back"/>
-      <w:r>
-        <w:t>IMG candidates are back …</w:t>
-      </w:r>
-      <w:bookmarkEnd w:id="17"/>
     </w:p>
     <w:p>
       <w:pPr>
@@ -558,7 +553,7 @@
       <w:pPr>
         <w:pStyle w:val="Heading5"/>
       </w:pPr>
-      <w:bookmarkStart w:id="18" w:name="source-eras-20142018.-4"/>
+      <w:bookmarkStart w:id="17" w:name="source-eras-20142018.-4"/>
       <w:r>
         <w:rPr>
           <w:b/>
@@ -569,17 +564,17 @@
       <w:r>
         <w:t>: ERAS, 2014–2018.</w:t>
       </w:r>
+      <w:bookmarkEnd w:id="17"/>
+    </w:p>
+    <w:p>
+      <w:pPr>
+        <w:pStyle w:val="Heading3"/>
+      </w:pPr>
+      <w:bookmarkStart w:id="18" w:name="but-total-candidates"/>
+      <w:r>
+        <w:t>…but total candidates …</w:t>
+      </w:r>
       <w:bookmarkEnd w:id="18"/>
-    </w:p>
-    <w:p>
-      <w:pPr>
-        <w:pStyle w:val="Heading3"/>
-      </w:pPr>
-      <w:bookmarkStart w:id="19" w:name="but-total-candidates"/>
-      <w:r>
-        <w:t>…but total candidates …</w:t>
-      </w:r>
-      <w:bookmarkEnd w:id="19"/>
     </w:p>
     <w:p>
       <w:pPr>
@@ -644,7 +639,7 @@
       <w:pPr>
         <w:pStyle w:val="Heading5"/>
       </w:pPr>
-      <w:bookmarkStart w:id="20" w:name="source-eras-20142018.-5"/>
+      <w:bookmarkStart w:id="19" w:name="source-eras-20142018.-5"/>
       <w:r>
         <w:rPr>
           <w:b/>
@@ -654,17 +649,17 @@
       <w:r>
         <w:t>: ERAS, 2014–2018.</w:t>
       </w:r>
+      <w:bookmarkEnd w:id="19"/>
+    </w:p>
+    <w:p>
+      <w:pPr>
+        <w:pStyle w:val="Heading3"/>
+      </w:pPr>
+      <w:bookmarkStart w:id="20" w:name="and-applications-are-still-down-compared"/>
+      <w:r>
+        <w:t>…and applications are still down compared to historic averages.</w:t>
+      </w:r>
       <w:bookmarkEnd w:id="20"/>
-    </w:p>
-    <w:p>
-      <w:pPr>
-        <w:pStyle w:val="Heading3"/>
-      </w:pPr>
-      <w:bookmarkStart w:id="21" w:name="and-applications-are-still-down-compared"/>
-      <w:r>
-        <w:t>…and applications are still down compared to historic averages.</w:t>
-      </w:r>
-      <w:bookmarkEnd w:id="21"/>
     </w:p>
     <w:p>
       <w:pPr>
@@ -730,7 +725,7 @@
       <w:pPr>
         <w:pStyle w:val="Heading5"/>
       </w:pPr>
-      <w:bookmarkStart w:id="22" w:name="source-eras-20142018.-6"/>
+      <w:bookmarkStart w:id="21" w:name="source-eras-20142018.-6"/>
       <w:r>
         <w:rPr>
           <w:b/>
@@ -740,17 +735,17 @@
       <w:r>
         <w:t>: ERAS, 2014–2018.</w:t>
       </w:r>
+      <w:bookmarkEnd w:id="21"/>
+    </w:p>
+    <w:p>
+      <w:pPr>
+        <w:pStyle w:val="Heading3"/>
+      </w:pPr>
+      <w:bookmarkStart w:id="22" w:name="up-next"/>
+      <w:r>
+        <w:t>Up Next</w:t>
+      </w:r>
       <w:bookmarkEnd w:id="22"/>
-    </w:p>
-    <w:p>
-      <w:pPr>
-        <w:pStyle w:val="Heading3"/>
-      </w:pPr>
-      <w:bookmarkStart w:id="23" w:name="up-next"/>
-      <w:r>
-        <w:t>Up Next</w:t>
-      </w:r>
-      <w:bookmarkEnd w:id="23"/>
     </w:p>
     <w:p>
       <w:pPr>
@@ -766,18 +761,19 @@
         <w:t>Data Briefs</w:t>
       </w:r>
       <w:r>
-        <w:t xml:space="preserve"> will report ERAS application data as it becomes available.</w:t>
-      </w:r>
-    </w:p>
-    <w:p>
-      <w:pPr>
-        <w:pStyle w:val="BodyText"/>
-      </w:pPr>
-      <w:r>
-        <w:rPr>
-          <w:b/>
-          <w:i/>
-        </w:rPr>
+        <w:t xml:space="preserve"> will report E</w:t>
+      </w:r>
+      <w:bookmarkStart w:id="23" w:name="_GoBack"/>
+      <w:bookmarkEnd w:id="23"/>
+      <w:r>
+        <w:t>RAS application data as it becomes available.</w:t>
+      </w:r>
+    </w:p>
+    <w:p>
+      <w:pPr>
+        <w:pStyle w:val="Heading4"/>
+      </w:pPr>
+      <w:r>
         <w:t>Questions? Comments?</w:t>
       </w:r>
     </w:p>
@@ -858,7 +854,7 @@
   <w:abstractNum w:abstractNumId="0" w15:restartNumberingAfterBreak="0">
     <w:nsid w:val="FFFFFF7C"/>
     <w:multiLevelType w:val="singleLevel"/>
-    <w:tmpl w:val="8A76742E"/>
+    <w:tmpl w:val="0A387D38"/>
     <w:lvl w:ilvl="0">
       <w:start w:val="1"/>
       <w:numFmt w:val="decimal"/>
@@ -875,7 +871,7 @@
   <w:abstractNum w:abstractNumId="1" w15:restartNumberingAfterBreak="0">
     <w:nsid w:val="FFFFFF7D"/>
     <w:multiLevelType w:val="singleLevel"/>
-    <w:tmpl w:val="0AFCA96E"/>
+    <w:tmpl w:val="B33232CC"/>
     <w:lvl w:ilvl="0">
       <w:start w:val="1"/>
       <w:numFmt w:val="decimal"/>
@@ -892,7 +888,7 @@
   <w:abstractNum w:abstractNumId="2" w15:restartNumberingAfterBreak="0">
     <w:nsid w:val="FFFFFF7E"/>
     <w:multiLevelType w:val="singleLevel"/>
-    <w:tmpl w:val="031228A0"/>
+    <w:tmpl w:val="45FE896E"/>
     <w:lvl w:ilvl="0">
       <w:start w:val="1"/>
       <w:numFmt w:val="decimal"/>
@@ -909,7 +905,7 @@
   <w:abstractNum w:abstractNumId="3" w15:restartNumberingAfterBreak="0">
     <w:nsid w:val="FFFFFF7F"/>
     <w:multiLevelType w:val="singleLevel"/>
-    <w:tmpl w:val="7572F79E"/>
+    <w:tmpl w:val="04A69450"/>
     <w:lvl w:ilvl="0">
       <w:start w:val="1"/>
       <w:numFmt w:val="decimal"/>
@@ -926,7 +922,7 @@
   <w:abstractNum w:abstractNumId="4" w15:restartNumberingAfterBreak="0">
     <w:nsid w:val="FFFFFF80"/>
     <w:multiLevelType w:val="singleLevel"/>
-    <w:tmpl w:val="167E6364"/>
+    <w:tmpl w:val="CE425A9A"/>
     <w:lvl w:ilvl="0">
       <w:start w:val="1"/>
       <w:numFmt w:val="bullet"/>
@@ -946,7 +942,7 @@
   <w:abstractNum w:abstractNumId="5" w15:restartNumberingAfterBreak="0">
     <w:nsid w:val="FFFFFF81"/>
     <w:multiLevelType w:val="singleLevel"/>
-    <w:tmpl w:val="2CFC3936"/>
+    <w:tmpl w:val="C05E8A36"/>
     <w:lvl w:ilvl="0">
       <w:start w:val="1"/>
       <w:numFmt w:val="bullet"/>
@@ -966,7 +962,7 @@
   <w:abstractNum w:abstractNumId="6" w15:restartNumberingAfterBreak="0">
     <w:nsid w:val="FFFFFF82"/>
     <w:multiLevelType w:val="singleLevel"/>
-    <w:tmpl w:val="B0486EEE"/>
+    <w:tmpl w:val="D8968D14"/>
     <w:lvl w:ilvl="0">
       <w:start w:val="1"/>
       <w:numFmt w:val="bullet"/>
@@ -986,7 +982,7 @@
   <w:abstractNum w:abstractNumId="7" w15:restartNumberingAfterBreak="0">
     <w:nsid w:val="FFFFFF83"/>
     <w:multiLevelType w:val="singleLevel"/>
-    <w:tmpl w:val="8C32D778"/>
+    <w:tmpl w:val="62B40ECA"/>
     <w:lvl w:ilvl="0">
       <w:start w:val="1"/>
       <w:numFmt w:val="bullet"/>
@@ -1006,7 +1002,7 @@
   <w:abstractNum w:abstractNumId="8" w15:restartNumberingAfterBreak="0">
     <w:nsid w:val="FFFFFF88"/>
     <w:multiLevelType w:val="singleLevel"/>
-    <w:tmpl w:val="89504EE0"/>
+    <w:tmpl w:val="57E4206A"/>
     <w:lvl w:ilvl="0">
       <w:start w:val="1"/>
       <w:numFmt w:val="decimal"/>
@@ -1023,7 +1019,7 @@
   <w:abstractNum w:abstractNumId="9" w15:restartNumberingAfterBreak="0">
     <w:nsid w:val="FFFFFF89"/>
     <w:multiLevelType w:val="singleLevel"/>
-    <w:tmpl w:val="38020BB6"/>
+    <w:tmpl w:val="9162C036"/>
     <w:lvl w:ilvl="0">
       <w:start w:val="1"/>
       <w:numFmt w:val="bullet"/>
@@ -1717,6 +1713,7 @@
     <w:uiPriority w:val="9"/>
     <w:unhideWhenUsed/>
     <w:qFormat/>
+    <w:rsid w:val="00CC3D8E"/>
     <w:pPr>
       <w:keepNext/>
       <w:keepLines/>
@@ -1724,10 +1721,10 @@
       <w:outlineLvl w:val="3"/>
     </w:pPr>
     <w:rPr>
-      <w:rFonts w:asciiTheme="majorHAnsi" w:eastAsiaTheme="majorEastAsia" w:hAnsiTheme="majorHAnsi" w:cstheme="majorBidi"/>
+      <w:rFonts w:ascii="Roboto Medium" w:eastAsiaTheme="majorEastAsia" w:hAnsi="Roboto Medium" w:cstheme="majorBidi"/>
       <w:b/>
       <w:bCs/>
-      <w:color w:val="4267B1" w:themeColor="accent1"/>
+      <w:color w:val="4267B1"/>
     </w:rPr>
   </w:style>
   <w:style w:type="paragraph" w:styleId="Heading5">

</xml_diff>